<commit_message>
Update Reportes de la Actividad 1, 2, 3.docx
</commit_message>
<xml_diff>
--- a/0.Documentacion/Reportes de la Actividad 1, 2, 3.docx
+++ b/0.Documentacion/Reportes de la Actividad 1, 2, 3.docx
@@ -205,13 +205,23 @@
         </w:rPr>
         <w:br/>
       </w:r>
+      <w:proofErr w:type="spellStart"/>
       <w:r>
         <w:rPr>
           <w:rFonts w:ascii="Times New Roman" w:hAnsi="Times New Roman" w:cs="Times New Roman"/>
           <w:sz w:val="24"/>
           <w:szCs w:val="24"/>
         </w:rPr>
-        <w:t>Monsserat Granillo Garrido</w:t>
+        <w:t>Monsserat</w:t>
+      </w:r>
+      <w:proofErr w:type="spellEnd"/>
+      <w:r>
+        <w:rPr>
+          <w:rFonts w:ascii="Times New Roman" w:hAnsi="Times New Roman" w:cs="Times New Roman"/>
+          <w:sz w:val="24"/>
+          <w:szCs w:val="24"/>
+        </w:rPr>
+        <w:t xml:space="preserve"> Granillo Garrido</w:t>
       </w:r>
     </w:p>
     <w:p>
@@ -308,22 +318,6 @@
     </w:p>
     <w:p>
       <w:pPr>
-        <w:jc w:val="center"/>
-        <w:rPr>
-          <w:rFonts w:ascii="Times New Roman" w:hAnsi="Times New Roman" w:cs="Times New Roman"/>
-        </w:rPr>
-      </w:pPr>
-    </w:p>
-    <w:p>
-      <w:pPr>
-        <w:jc w:val="center"/>
-        <w:rPr>
-          <w:rFonts w:ascii="Times New Roman" w:hAnsi="Times New Roman" w:cs="Times New Roman"/>
-        </w:rPr>
-      </w:pPr>
-    </w:p>
-    <w:p>
-      <w:pPr>
         <w:rPr>
           <w:rFonts w:ascii="Times New Roman" w:hAnsi="Times New Roman" w:cs="Times New Roman"/>
         </w:rPr>
@@ -334,6 +328,7 @@
         <w:pStyle w:val="Heading2"/>
       </w:pPr>
       <w:r>
+        <w:lastRenderedPageBreak/>
         <w:t>Definir los roles para el proyecto</w:t>
       </w:r>
     </w:p>
@@ -349,6 +344,7 @@
           <w:szCs w:val="24"/>
         </w:rPr>
       </w:pPr>
+      <w:proofErr w:type="spellStart"/>
       <w:r>
         <w:rPr>
           <w:rFonts w:ascii="Times New Roman" w:hAnsi="Times New Roman" w:cs="Times New Roman"/>
@@ -357,7 +353,40 @@
           <w:sz w:val="24"/>
           <w:szCs w:val="24"/>
         </w:rPr>
-        <w:t>Product Owner (PO):</w:t>
+        <w:t>Product</w:t>
+      </w:r>
+      <w:proofErr w:type="spellEnd"/>
+      <w:r>
+        <w:rPr>
+          <w:rFonts w:ascii="Times New Roman" w:hAnsi="Times New Roman" w:cs="Times New Roman"/>
+          <w:b/>
+          <w:bCs/>
+          <w:sz w:val="24"/>
+          <w:szCs w:val="24"/>
+        </w:rPr>
+        <w:t xml:space="preserve"> </w:t>
+      </w:r>
+      <w:proofErr w:type="spellStart"/>
+      <w:r>
+        <w:rPr>
+          <w:rFonts w:ascii="Times New Roman" w:hAnsi="Times New Roman" w:cs="Times New Roman"/>
+          <w:b/>
+          <w:bCs/>
+          <w:sz w:val="24"/>
+          <w:szCs w:val="24"/>
+        </w:rPr>
+        <w:t>Owner</w:t>
+      </w:r>
+      <w:proofErr w:type="spellEnd"/>
+      <w:r>
+        <w:rPr>
+          <w:rFonts w:ascii="Times New Roman" w:hAnsi="Times New Roman" w:cs="Times New Roman"/>
+          <w:b/>
+          <w:bCs/>
+          <w:sz w:val="24"/>
+          <w:szCs w:val="24"/>
+        </w:rPr>
+        <w:t xml:space="preserve"> (PO):</w:t>
       </w:r>
       <w:r>
         <w:rPr>
@@ -388,7 +417,29 @@
           <w:sz w:val="24"/>
           <w:szCs w:val="24"/>
         </w:rPr>
-        <w:t>Scrum Master (SM):</w:t>
+        <w:t xml:space="preserve">Scrum </w:t>
+      </w:r>
+      <w:proofErr w:type="gramStart"/>
+      <w:r>
+        <w:rPr>
+          <w:rFonts w:ascii="Times New Roman" w:hAnsi="Times New Roman" w:cs="Times New Roman"/>
+          <w:b/>
+          <w:bCs/>
+          <w:sz w:val="24"/>
+          <w:szCs w:val="24"/>
+        </w:rPr>
+        <w:t>Master</w:t>
+      </w:r>
+      <w:proofErr w:type="gramEnd"/>
+      <w:r>
+        <w:rPr>
+          <w:rFonts w:ascii="Times New Roman" w:hAnsi="Times New Roman" w:cs="Times New Roman"/>
+          <w:b/>
+          <w:bCs/>
+          <w:sz w:val="24"/>
+          <w:szCs w:val="24"/>
+        </w:rPr>
+        <w:t xml:space="preserve"> (SM):</w:t>
       </w:r>
       <w:r>
         <w:rPr>
@@ -435,7 +486,43 @@
           <w:sz w:val="24"/>
           <w:szCs w:val="24"/>
         </w:rPr>
-        <w:t>Kenia Monserrat Gutierrez Aleman (Pendiente</w:t>
+        <w:t xml:space="preserve">Kenia Monserrat </w:t>
+      </w:r>
+      <w:proofErr w:type="spellStart"/>
+      <w:r>
+        <w:rPr>
+          <w:rFonts w:ascii="Times New Roman" w:hAnsi="Times New Roman" w:cs="Times New Roman"/>
+          <w:sz w:val="24"/>
+          <w:szCs w:val="24"/>
+        </w:rPr>
+        <w:t>Gutierrez</w:t>
+      </w:r>
+      <w:proofErr w:type="spellEnd"/>
+      <w:r>
+        <w:rPr>
+          <w:rFonts w:ascii="Times New Roman" w:hAnsi="Times New Roman" w:cs="Times New Roman"/>
+          <w:sz w:val="24"/>
+          <w:szCs w:val="24"/>
+        </w:rPr>
+        <w:t xml:space="preserve"> </w:t>
+      </w:r>
+      <w:proofErr w:type="spellStart"/>
+      <w:r>
+        <w:rPr>
+          <w:rFonts w:ascii="Times New Roman" w:hAnsi="Times New Roman" w:cs="Times New Roman"/>
+          <w:sz w:val="24"/>
+          <w:szCs w:val="24"/>
+        </w:rPr>
+        <w:t>Aleman</w:t>
+      </w:r>
+      <w:proofErr w:type="spellEnd"/>
+      <w:r>
+        <w:rPr>
+          <w:rFonts w:ascii="Times New Roman" w:hAnsi="Times New Roman" w:cs="Times New Roman"/>
+          <w:sz w:val="24"/>
+          <w:szCs w:val="24"/>
+        </w:rPr>
+        <w:t xml:space="preserve"> (Pendiente</w:t>
       </w:r>
       <w:r>
         <w:rPr>
@@ -938,7 +1025,43 @@
                 <w:sz w:val="24"/>
                 <w:szCs w:val="24"/>
               </w:rPr>
-              <w:t>Se realizó una llamada por Zoom en la que César Hernández y yo, César Martínez, nos organizamos sobre los roles que podemos asumir, así como los mejores horarios para llevar a cabo las reuniones semanales. César H. ya había compartido previamente el Product Backlog y el Sprint, por lo que aprovechamos el tiempo para revisar ambos y hacer ajustes. Durante la junta, faltó la participación de Kenia Gutiérrez</w:t>
+              <w:t xml:space="preserve">Se realizó una llamada por </w:t>
+            </w:r>
+            <w:proofErr w:type="gramStart"/>
+            <w:r>
+              <w:rPr>
+                <w:rFonts w:ascii="Times New Roman" w:hAnsi="Times New Roman" w:cs="Times New Roman"/>
+                <w:sz w:val="24"/>
+                <w:szCs w:val="24"/>
+              </w:rPr>
+              <w:t>Zoom</w:t>
+            </w:r>
+            <w:proofErr w:type="gramEnd"/>
+            <w:r>
+              <w:rPr>
+                <w:rFonts w:ascii="Times New Roman" w:hAnsi="Times New Roman" w:cs="Times New Roman"/>
+                <w:sz w:val="24"/>
+                <w:szCs w:val="24"/>
+              </w:rPr>
+              <w:t xml:space="preserve"> en la que César Hernández y yo, César Martínez, nos organizamos sobre los roles que podemos asumir, así como los mejores horarios para llevar a cabo las reuniones semanales. César H. ya había compartido previamente el </w:t>
+            </w:r>
+            <w:proofErr w:type="spellStart"/>
+            <w:r>
+              <w:rPr>
+                <w:rFonts w:ascii="Times New Roman" w:hAnsi="Times New Roman" w:cs="Times New Roman"/>
+                <w:sz w:val="24"/>
+                <w:szCs w:val="24"/>
+              </w:rPr>
+              <w:t>Product</w:t>
+            </w:r>
+            <w:proofErr w:type="spellEnd"/>
+            <w:r>
+              <w:rPr>
+                <w:rFonts w:ascii="Times New Roman" w:hAnsi="Times New Roman" w:cs="Times New Roman"/>
+                <w:sz w:val="24"/>
+                <w:szCs w:val="24"/>
+              </w:rPr>
+              <w:t xml:space="preserve"> Backlog y el Sprint, por lo que aprovechamos el tiempo para revisar ambos y hacer ajustes. Durante la junta, faltó la participación de Kenia Gutiérrez</w:t>
             </w:r>
             <w:r>
               <w:rPr>
@@ -1108,23 +1231,25 @@
                 <w:sz w:val="24"/>
                 <w:szCs w:val="24"/>
               </w:rPr>
-              <w:t xml:space="preserve">realizó una llamada por Zoom en la que César Hernández y yo, César Martínez, nos organizamos </w:t>
-            </w:r>
+              <w:t xml:space="preserve">realizó una llamada por </w:t>
+            </w:r>
+            <w:proofErr w:type="gramStart"/>
             <w:r>
               <w:rPr>
                 <w:rFonts w:ascii="Times New Roman" w:hAnsi="Times New Roman" w:cs="Times New Roman"/>
                 <w:sz w:val="24"/>
                 <w:szCs w:val="24"/>
               </w:rPr>
-              <w:t>con una revisión más profunda de las historias de usuario</w:t>
-            </w:r>
+              <w:t>Zoom</w:t>
+            </w:r>
+            <w:proofErr w:type="gramEnd"/>
             <w:r>
               <w:rPr>
                 <w:rFonts w:ascii="Times New Roman" w:hAnsi="Times New Roman" w:cs="Times New Roman"/>
                 <w:sz w:val="24"/>
                 <w:szCs w:val="24"/>
               </w:rPr>
-              <w:t xml:space="preserve"> de los cuales los ajustes ya se encuentran actualizados en este documento, así como los primeros ajustes a el primer Sprint </w:t>
+              <w:t xml:space="preserve"> en la que César Hernández y yo, César Martínez, nos organizamos </w:t>
             </w:r>
             <w:r>
               <w:rPr>
@@ -1132,7 +1257,7 @@
                 <w:sz w:val="24"/>
                 <w:szCs w:val="24"/>
               </w:rPr>
-              <w:t>HU01 - Accesibilidad al sitio web</w:t>
+              <w:t>con una revisión más profunda de las historias de usuario</w:t>
             </w:r>
             <w:r>
               <w:rPr>
@@ -1140,7 +1265,15 @@
                 <w:sz w:val="24"/>
                 <w:szCs w:val="24"/>
               </w:rPr>
-              <w:t xml:space="preserve"> con el objetivo d</w:t>
+              <w:t xml:space="preserve"> de los cuales los ajustes ya se encuentran actualizados en este documento, así como los primeros ajustes a el primer Sprint </w:t>
+            </w:r>
+            <w:r>
+              <w:rPr>
+                <w:rFonts w:ascii="Times New Roman" w:hAnsi="Times New Roman" w:cs="Times New Roman"/>
+                <w:sz w:val="24"/>
+                <w:szCs w:val="24"/>
+              </w:rPr>
+              <w:t>HU01 - Accesibilidad al sitio web con el objetivo d</w:t>
             </w:r>
             <w:r>
               <w:rPr>
@@ -1196,7 +1329,6 @@
                 <w:sz w:val="21"/>
                 <w:szCs w:val="21"/>
               </w:rPr>
-              <w:lastRenderedPageBreak/>
               <w:t>27 de marzo del 2025</w:t>
             </w:r>
           </w:p>
@@ -1219,6 +1351,7 @@
                 <w:sz w:val="24"/>
                 <w:szCs w:val="24"/>
               </w:rPr>
+              <w:lastRenderedPageBreak/>
               <w:t xml:space="preserve">Se </w:t>
             </w:r>
             <w:r>
@@ -1375,7 +1508,41 @@
                 <w:sz w:val="24"/>
                 <w:szCs w:val="24"/>
               </w:rPr>
-              <w:t xml:space="preserve"> así como el calendario de Jira.</w:t>
+              <w:t xml:space="preserve"> así como el calendario de Jira</w:t>
+            </w:r>
+            <w:r>
+              <w:rPr>
+                <w:rFonts w:ascii="Times New Roman" w:hAnsi="Times New Roman" w:cs="Times New Roman"/>
+                <w:sz w:val="24"/>
+                <w:szCs w:val="24"/>
+              </w:rPr>
+              <w:t xml:space="preserve"> y el prototipo de </w:t>
+            </w:r>
+            <w:proofErr w:type="spellStart"/>
+            <w:r>
+              <w:rPr>
+                <w:rFonts w:ascii="Times New Roman" w:hAnsi="Times New Roman" w:cs="Times New Roman"/>
+                <w:sz w:val="24"/>
+                <w:szCs w:val="24"/>
+              </w:rPr>
+              <w:t>Figma</w:t>
+            </w:r>
+            <w:proofErr w:type="spellEnd"/>
+            <w:r>
+              <w:rPr>
+                <w:rFonts w:ascii="Times New Roman" w:hAnsi="Times New Roman" w:cs="Times New Roman"/>
+                <w:sz w:val="24"/>
+                <w:szCs w:val="24"/>
+              </w:rPr>
+              <w:t xml:space="preserve"> que se usó como una referencia para la maquetación inicial</w:t>
+            </w:r>
+            <w:r>
+              <w:rPr>
+                <w:rFonts w:ascii="Times New Roman" w:hAnsi="Times New Roman" w:cs="Times New Roman"/>
+                <w:sz w:val="24"/>
+                <w:szCs w:val="24"/>
+              </w:rPr>
+              <w:t>.</w:t>
             </w:r>
           </w:p>
           <w:p>
@@ -1406,8 +1573,13 @@
       <w:pPr>
         <w:pStyle w:val="Heading2"/>
       </w:pPr>
+      <w:proofErr w:type="spellStart"/>
       <w:r>
-        <w:t xml:space="preserve">Product </w:t>
+        <w:t>Product</w:t>
+      </w:r>
+      <w:proofErr w:type="spellEnd"/>
+      <w:r>
+        <w:t xml:space="preserve"> </w:t>
       </w:r>
       <w:r>
         <w:t>Backlog</w:t>
@@ -1770,7 +1942,21 @@
               <w:rPr>
                 <w:rFonts w:ascii="Calibri" w:hAnsi="Calibri" w:cs="Calibri"/>
               </w:rPr>
-              <w:t>Esta historia de usuario que implica la revisión de un sitio web accesible para personas ciegas y con discapacidades visuales se llevará a cabo durante todos los sprints.</w:t>
+              <w:t xml:space="preserve">Esta historia de usuario que implica la revisión de un sitio web accesible para personas ciegas y con discapacidades visuales se llevará a cabo durante todos los </w:t>
+            </w:r>
+            <w:proofErr w:type="spellStart"/>
+            <w:r>
+              <w:rPr>
+                <w:rFonts w:ascii="Calibri" w:hAnsi="Calibri" w:cs="Calibri"/>
+              </w:rPr>
+              <w:t>sprints</w:t>
+            </w:r>
+            <w:proofErr w:type="spellEnd"/>
+            <w:r>
+              <w:rPr>
+                <w:rFonts w:ascii="Calibri" w:hAnsi="Calibri" w:cs="Calibri"/>
+              </w:rPr>
+              <w:t>.</w:t>
             </w:r>
           </w:p>
         </w:tc>
@@ -1972,6 +2158,7 @@
               <w:rPr>
                 <w:rFonts w:ascii="Calibri" w:hAnsi="Calibri" w:cs="Calibri"/>
               </w:rPr>
+              <w:lastRenderedPageBreak/>
               <w:t>HU03</w:t>
             </w:r>
           </w:p>
@@ -1993,14 +2180,7 @@
               <w:rPr>
                 <w:rFonts w:ascii="Calibri" w:hAnsi="Calibri" w:cs="Calibri"/>
               </w:rPr>
-              <w:t xml:space="preserve">Como usuario del sitio web, quiero poder registrarme mediante un formulario de inscripción </w:t>
-            </w:r>
-            <w:r>
-              <w:rPr>
-                <w:rFonts w:ascii="Calibri" w:hAnsi="Calibri" w:cs="Calibri"/>
-              </w:rPr>
-              <w:lastRenderedPageBreak/>
-              <w:t>a las actividades, donde se me indique mi inscripción por correo con las especificaciones del evento y la opción de mantenerme informado sobre futuros eventos. Para que pueda mantenerme informado de manera detallada sobre lo que se ocupará en cada actividad, así como su fecha y lugar de realización.</w:t>
+              <w:t>Como usuario del sitio web, quiero poder registrarme mediante un formulario de inscripción a las actividades, donde se me indique mi inscripción por correo con las especificaciones del evento y la opción de mantenerme informado sobre futuros eventos. Para que pueda mantenerme informado de manera detallada sobre lo que se ocupará en cada actividad, así como su fecha y lugar de realización.</w:t>
             </w:r>
           </w:p>
         </w:tc>
@@ -2021,7 +2201,6 @@
               <w:rPr>
                 <w:rFonts w:ascii="Calibri" w:hAnsi="Calibri" w:cs="Calibri"/>
               </w:rPr>
-              <w:lastRenderedPageBreak/>
               <w:t>Formulario de inscripción</w:t>
             </w:r>
           </w:p>
@@ -2133,14 +2312,7 @@
               <w:rPr>
                 <w:rFonts w:ascii="Calibri" w:hAnsi="Calibri" w:cs="Calibri"/>
               </w:rPr>
-              <w:t xml:space="preserve">Al inscribirse, los usuarios recibirán correos de </w:t>
-            </w:r>
-            <w:r>
-              <w:rPr>
-                <w:rFonts w:ascii="Calibri" w:hAnsi="Calibri" w:cs="Calibri"/>
-              </w:rPr>
-              <w:lastRenderedPageBreak/>
-              <w:t>confirmación periódicamente hasta el día del evento.</w:t>
+              <w:t>Al inscribirse, los usuarios recibirán correos de confirmación periódicamente hasta el día del evento.</w:t>
             </w:r>
           </w:p>
         </w:tc>
@@ -2163,7 +2335,6 @@
               <w:rPr>
                 <w:rFonts w:ascii="Calibri" w:hAnsi="Calibri" w:cs="Calibri"/>
               </w:rPr>
-              <w:lastRenderedPageBreak/>
               <w:t>HU04</w:t>
             </w:r>
           </w:p>
@@ -2358,7 +2529,21 @@
               <w:rPr>
                 <w:rFonts w:ascii="Calibri" w:hAnsi="Calibri" w:cs="Calibri"/>
               </w:rPr>
-              <w:t>Como usuario del sitio web, quiero un calendario responsivo que muestre próximas fechas importantes de eventos y reuniones, con colores llamativos y dinámico, permitiendo moverlo con el mouse y resaltar las fechas con eventos. Al hacer clic, debe mostrar información detallada de las actividades. Para que los usuarios puedan visualizar las actividades de manera atractiva.</w:t>
+              <w:t xml:space="preserve">Como usuario del sitio web, quiero un calendario responsivo que muestre próximas fechas importantes de eventos y reuniones, con colores llamativos y dinámico, permitiendo moverlo con el </w:t>
+            </w:r>
+            <w:proofErr w:type="gramStart"/>
+            <w:r>
+              <w:rPr>
+                <w:rFonts w:ascii="Calibri" w:hAnsi="Calibri" w:cs="Calibri"/>
+              </w:rPr>
+              <w:t>mouse</w:t>
+            </w:r>
+            <w:proofErr w:type="gramEnd"/>
+            <w:r>
+              <w:rPr>
+                <w:rFonts w:ascii="Calibri" w:hAnsi="Calibri" w:cs="Calibri"/>
+              </w:rPr>
+              <w:t xml:space="preserve"> y resaltar las fechas con eventos. Al hacer clic, debe mostrar información detallada de las actividades. Para que los usuarios puedan visualizar las actividades de manera atractiva.</w:t>
             </w:r>
           </w:p>
         </w:tc>
@@ -2682,6 +2867,7 @@
         <w:pStyle w:val="Heading2"/>
       </w:pPr>
       <w:r>
+        <w:lastRenderedPageBreak/>
         <w:t>Sprint</w:t>
       </w:r>
       <w:r>
@@ -2990,7 +3176,6 @@
                 <w:sz w:val="21"/>
                 <w:szCs w:val="21"/>
               </w:rPr>
-              <w:lastRenderedPageBreak/>
               <w:t>HU01 - Accesibilidad al sitio web</w:t>
             </w:r>
           </w:p>
@@ -4330,15 +4515,7 @@
                 <w:sz w:val="21"/>
                 <w:szCs w:val="21"/>
               </w:rPr>
-              <w:t>8</w:t>
-            </w:r>
-            <w:r>
-              <w:rPr>
-                <w:rFonts w:ascii="Calibri" w:hAnsi="Calibri" w:cs="Calibri"/>
-                <w:sz w:val="21"/>
-                <w:szCs w:val="21"/>
-              </w:rPr>
-              <w:t xml:space="preserve"> </w:t>
+              <w:t xml:space="preserve">8 </w:t>
             </w:r>
             <w:r>
               <w:rPr>
@@ -8529,8 +8706,18 @@
                 <w:b/>
                 <w:bCs/>
               </w:rPr>
-              <w:t>3. Integrar funcionalidad de mover el calendario con el mouse</w:t>
-            </w:r>
+              <w:t xml:space="preserve">3. Integrar funcionalidad de mover el calendario con el </w:t>
+            </w:r>
+            <w:proofErr w:type="gramStart"/>
+            <w:r>
+              <w:rPr>
+                <w:rFonts w:ascii="Calibri" w:hAnsi="Calibri" w:cs="Calibri"/>
+                <w:b/>
+                <w:bCs/>
+              </w:rPr>
+              <w:t>mouse</w:t>
+            </w:r>
+            <w:proofErr w:type="gramEnd"/>
           </w:p>
         </w:tc>
         <w:tc>
@@ -10466,7 +10653,13 @@
       </w:pPr>
     </w:p>
     <w:p>
+      <w:pPr>
+        <w:jc w:val="center"/>
+      </w:pPr>
       <w:r>
+        <w:rPr>
+          <w:noProof/>
+        </w:rPr>
         <w:drawing>
           <wp:inline distT="0" distB="0" distL="0" distR="0" wp14:anchorId="305705A0" wp14:editId="66B3CF77">
             <wp:extent cx="9144000" cy="2496185"/>
@@ -10525,11 +10718,17 @@
     </w:p>
     <w:p/>
     <w:p>
+      <w:pPr>
+        <w:jc w:val="center"/>
+      </w:pPr>
       <w:r>
+        <w:rPr>
+          <w:noProof/>
+        </w:rPr>
         <w:lastRenderedPageBreak/>
         <w:drawing>
-          <wp:inline distT="0" distB="0" distL="0" distR="0" wp14:anchorId="7894DA64" wp14:editId="511AE4E2">
-            <wp:extent cx="7832725" cy="6858000"/>
+          <wp:inline distT="0" distB="0" distL="0" distR="0" wp14:anchorId="7894DA64" wp14:editId="4DADAFFE">
+            <wp:extent cx="6334125" cy="5545890"/>
             <wp:effectExtent l="0" t="0" r="0" b="0"/>
             <wp:docPr id="919714291" name="Picture 1" descr="A screenshot of a computer&#10;&#10;AI-generated content may be incorrect."/>
             <wp:cNvGraphicFramePr>
@@ -10551,7 +10750,70 @@
                   <pic:spPr>
                     <a:xfrm>
                       <a:off x="0" y="0"/>
-                      <a:ext cx="7832725" cy="6858000"/>
+                      <a:ext cx="6339226" cy="5550356"/>
+                    </a:xfrm>
+                    <a:prstGeom prst="rect">
+                      <a:avLst/>
+                    </a:prstGeom>
+                  </pic:spPr>
+                </pic:pic>
+              </a:graphicData>
+            </a:graphic>
+          </wp:inline>
+        </w:drawing>
+      </w:r>
+    </w:p>
+    <w:p>
+      <w:pPr>
+        <w:pStyle w:val="Heading2"/>
+      </w:pPr>
+      <w:proofErr w:type="spellStart"/>
+      <w:r>
+        <w:t>Figma</w:t>
+      </w:r>
+      <w:proofErr w:type="spellEnd"/>
+    </w:p>
+    <w:p>
+      <w:hyperlink r:id="rId13" w:history="1">
+        <w:r>
+          <w:rPr>
+            <w:rStyle w:val="Hyperlink"/>
+          </w:rPr>
+          <w:t>https://www.figma.com/design/POqgBfWtZZFfqh1VkFx5oF/Untitled?node-id=0-1&amp;t=v2LHJjUJzuyy1lFg-1</w:t>
+        </w:r>
+      </w:hyperlink>
+    </w:p>
+    <w:p>
+      <w:pPr>
+        <w:jc w:val="center"/>
+      </w:pPr>
+      <w:r>
+        <w:lastRenderedPageBreak/>
+        <w:drawing>
+          <wp:inline distT="0" distB="0" distL="0" distR="0" wp14:anchorId="7EB644C0" wp14:editId="774447DE">
+            <wp:extent cx="5371465" cy="6858000"/>
+            <wp:effectExtent l="0" t="0" r="635" b="0"/>
+            <wp:docPr id="681034146" name="Picture 1" descr="A screenshot of a website&#10;&#10;AI-generated content may be incorrect."/>
+            <wp:cNvGraphicFramePr>
+              <a:graphicFrameLocks xmlns:a="http://schemas.openxmlformats.org/drawingml/2006/main" noChangeAspect="1"/>
+            </wp:cNvGraphicFramePr>
+            <a:graphic xmlns:a="http://schemas.openxmlformats.org/drawingml/2006/main">
+              <a:graphicData uri="http://schemas.openxmlformats.org/drawingml/2006/picture">
+                <pic:pic xmlns:pic="http://schemas.openxmlformats.org/drawingml/2006/picture">
+                  <pic:nvPicPr>
+                    <pic:cNvPr id="681034146" name="Picture 1" descr="A screenshot of a website&#10;&#10;AI-generated content may be incorrect."/>
+                    <pic:cNvPicPr/>
+                  </pic:nvPicPr>
+                  <pic:blipFill>
+                    <a:blip r:embed="rId14"/>
+                    <a:stretch>
+                      <a:fillRect/>
+                    </a:stretch>
+                  </pic:blipFill>
+                  <pic:spPr>
+                    <a:xfrm>
+                      <a:off x="0" y="0"/>
+                      <a:ext cx="5371465" cy="6858000"/>
                     </a:xfrm>
                     <a:prstGeom prst="rect">
                       <a:avLst/>
@@ -11539,6 +11801,7 @@
   <w:style w:type="character" w:default="1" w:styleId="DefaultParagraphFont">
     <w:name w:val="Default Paragraph Font"/>
     <w:uiPriority w:val="1"/>
+    <w:semiHidden/>
     <w:unhideWhenUsed/>
   </w:style>
   <w:style w:type="table" w:default="1" w:styleId="TableNormal">

</xml_diff>